<commit_message>
Updated teamwork for Design.docx.
</commit_message>
<xml_diff>
--- a/OOAD/Design.docx
+++ b/OOAD/Design.docx
@@ -4,16 +4,16 @@
   <w:body>
     <w:p>
       <w:pPr>
-        <w:jc w:val="center"/>
-      </w:pPr>
-      <w:r>
-        <w:rPr>
-          <w:b/>
-        </w:rPr>
-        <w:t>Design</w:t>
-      </w:r>
-    </w:p>
-    <w:p>
+        <w:spacing w:after="0" w:line="240" w:lineRule="auto"/>
+      </w:pPr>
+      <w:r>
+        <w:t>Activity Diagram</w:t>
+      </w:r>
+    </w:p>
+    <w:p>
+      <w:pPr>
+        <w:spacing w:after="0" w:line="240" w:lineRule="auto"/>
+      </w:pPr>
       <w:r>
         <w:pict>
           <v:shapetype id="_x0000_t75" coordsize="21600,21600" o:spt="75" o:preferrelative="t" path="m@4@5l@4@11@9@11@9@5xe" filled="f" stroked="f">
@@ -36,19 +36,40 @@
             <o:lock v:ext="edit" aspectratio="t"/>
           </v:shapetype>
           <v:shape id="_x0000_i1025" type="#_x0000_t75" style="width:467.25pt;height:186.75pt">
-            <v:imagedata r:id="rId4" o:title="ActivityDiagram"/>
+            <v:imagedata r:id="rId6" o:title="ActivityDiagram"/>
           </v:shape>
         </w:pict>
       </w:r>
     </w:p>
     <w:p>
+      <w:pPr>
+        <w:spacing w:after="0" w:line="240" w:lineRule="auto"/>
+      </w:pPr>
+    </w:p>
+    <w:p>
+      <w:pPr>
+        <w:spacing w:after="0" w:line="240" w:lineRule="auto"/>
+      </w:pPr>
       <w:proofErr w:type="spellStart"/>
       <w:r>
+        <w:t>PsuedoCode</w:t>
+      </w:r>
+      <w:proofErr w:type="spellEnd"/>
+    </w:p>
+    <w:p>
+      <w:pPr>
+        <w:spacing w:after="0" w:line="240" w:lineRule="auto"/>
+      </w:pPr>
+      <w:proofErr w:type="spellStart"/>
+      <w:r>
         <w:t>ManageMessages</w:t>
       </w:r>
       <w:proofErr w:type="spellEnd"/>
     </w:p>
     <w:p>
+      <w:pPr>
+        <w:spacing w:after="0" w:line="240" w:lineRule="auto"/>
+      </w:pPr>
       <w:r>
         <w:tab/>
       </w:r>
@@ -64,12 +85,18 @@
       <w:proofErr w:type="gramEnd"/>
     </w:p>
     <w:p>
+      <w:pPr>
+        <w:spacing w:after="0" w:line="240" w:lineRule="auto"/>
+      </w:pPr>
       <w:r>
         <w:tab/>
         <w:t>{</w:t>
       </w:r>
     </w:p>
     <w:p>
+      <w:pPr>
+        <w:spacing w:after="0" w:line="240" w:lineRule="auto"/>
+      </w:pPr>
       <w:r>
         <w:tab/>
       </w:r>
@@ -86,6 +113,9 @@
       </w:r>
     </w:p>
     <w:p>
+      <w:pPr>
+        <w:spacing w:after="0" w:line="240" w:lineRule="auto"/>
+      </w:pPr>
       <w:r>
         <w:tab/>
       </w:r>
@@ -102,6 +132,9 @@
       </w:r>
     </w:p>
     <w:p>
+      <w:pPr>
+        <w:spacing w:after="0" w:line="240" w:lineRule="auto"/>
+      </w:pPr>
       <w:r>
         <w:tab/>
       </w:r>
@@ -118,13 +151,23 @@
       </w:r>
     </w:p>
     <w:p>
+      <w:pPr>
+        <w:spacing w:after="0" w:line="240" w:lineRule="auto"/>
+      </w:pPr>
       <w:r>
         <w:tab/>
         <w:t>}</w:t>
       </w:r>
     </w:p>
-    <w:p/>
-    <w:p>
+    <w:p>
+      <w:pPr>
+        <w:spacing w:after="0" w:line="240" w:lineRule="auto"/>
+      </w:pPr>
+    </w:p>
+    <w:p>
+      <w:pPr>
+        <w:spacing w:after="0" w:line="240" w:lineRule="auto"/>
+      </w:pPr>
       <w:proofErr w:type="spellStart"/>
       <w:r>
         <w:t>ManageLogin</w:t>
@@ -132,6 +175,9 @@
       <w:proofErr w:type="spellEnd"/>
     </w:p>
     <w:p>
+      <w:pPr>
+        <w:spacing w:after="0" w:line="240" w:lineRule="auto"/>
+      </w:pPr>
       <w:r>
         <w:tab/>
       </w:r>
@@ -150,12 +196,18 @@
       </w:r>
     </w:p>
     <w:p>
+      <w:pPr>
+        <w:spacing w:after="0" w:line="240" w:lineRule="auto"/>
+      </w:pPr>
       <w:r>
         <w:tab/>
         <w:t>{</w:t>
       </w:r>
     </w:p>
     <w:p>
+      <w:pPr>
+        <w:spacing w:after="0" w:line="240" w:lineRule="auto"/>
+      </w:pPr>
       <w:r>
         <w:tab/>
       </w:r>
@@ -172,6 +224,9 @@
       </w:r>
     </w:p>
     <w:p>
+      <w:pPr>
+        <w:spacing w:after="0" w:line="240" w:lineRule="auto"/>
+      </w:pPr>
       <w:r>
         <w:tab/>
       </w:r>
@@ -191,6 +246,9 @@
       </w:r>
     </w:p>
     <w:p>
+      <w:pPr>
+        <w:spacing w:after="0" w:line="240" w:lineRule="auto"/>
+      </w:pPr>
       <w:r>
         <w:tab/>
       </w:r>
@@ -207,6 +265,9 @@
       </w:r>
     </w:p>
     <w:p>
+      <w:pPr>
+        <w:spacing w:after="0" w:line="240" w:lineRule="auto"/>
+      </w:pPr>
       <w:r>
         <w:tab/>
       </w:r>
@@ -223,12 +284,18 @@
       </w:r>
     </w:p>
     <w:p>
+      <w:pPr>
+        <w:spacing w:after="0" w:line="240" w:lineRule="auto"/>
+      </w:pPr>
       <w:r>
         <w:tab/>
         <w:t>}</w:t>
       </w:r>
     </w:p>
     <w:p>
+      <w:pPr>
+        <w:spacing w:after="0" w:line="240" w:lineRule="auto"/>
+      </w:pPr>
       <w:r>
         <w:tab/>
       </w:r>
@@ -247,12 +314,18 @@
       </w:r>
     </w:p>
     <w:p>
+      <w:pPr>
+        <w:spacing w:after="0" w:line="240" w:lineRule="auto"/>
+      </w:pPr>
       <w:r>
         <w:tab/>
         <w:t>{</w:t>
       </w:r>
     </w:p>
     <w:p>
+      <w:pPr>
+        <w:spacing w:after="0" w:line="240" w:lineRule="auto"/>
+      </w:pPr>
       <w:r>
         <w:tab/>
       </w:r>
@@ -269,6 +342,314 @@
       </w:r>
     </w:p>
     <w:p>
+      <w:pPr>
+        <w:spacing w:after="0" w:line="240" w:lineRule="auto"/>
+      </w:pPr>
+      <w:r>
+        <w:tab/>
+      </w:r>
+      <w:r>
+        <w:tab/>
+      </w:r>
+      <w:r>
+        <w:tab/>
+      </w:r>
+      <w:proofErr w:type="gramStart"/>
+      <w:r>
+        <w:t>return</w:t>
+      </w:r>
+      <w:proofErr w:type="gramEnd"/>
+      <w:r>
+        <w:t xml:space="preserve"> false</w:t>
+      </w:r>
+    </w:p>
+    <w:p>
+      <w:pPr>
+        <w:spacing w:after="0" w:line="240" w:lineRule="auto"/>
+      </w:pPr>
+      <w:r>
+        <w:tab/>
+      </w:r>
+      <w:r>
+        <w:tab/>
+      </w:r>
+      <w:proofErr w:type="gramStart"/>
+      <w:r>
+        <w:t>if</w:t>
+      </w:r>
+      <w:proofErr w:type="gramEnd"/>
+      <w:r>
+        <w:t xml:space="preserve"> username is in file</w:t>
+      </w:r>
+    </w:p>
+    <w:p>
+      <w:pPr>
+        <w:spacing w:after="0" w:line="240" w:lineRule="auto"/>
+      </w:pPr>
+      <w:r>
+        <w:tab/>
+      </w:r>
+      <w:r>
+        <w:tab/>
+      </w:r>
+      <w:r>
+        <w:tab/>
+      </w:r>
+      <w:proofErr w:type="gramStart"/>
+      <w:r>
+        <w:t>if</w:t>
+      </w:r>
+      <w:proofErr w:type="gramEnd"/>
+      <w:r>
+        <w:t xml:space="preserve"> password </w:t>
+      </w:r>
+      <w:proofErr w:type="spellStart"/>
+      <w:r>
+        <w:t>doesnt</w:t>
+      </w:r>
+      <w:proofErr w:type="spellEnd"/>
+      <w:r>
+        <w:t xml:space="preserve"> match</w:t>
+      </w:r>
+    </w:p>
+    <w:p>
+      <w:pPr>
+        <w:spacing w:after="0" w:line="240" w:lineRule="auto"/>
+      </w:pPr>
+      <w:r>
+        <w:tab/>
+      </w:r>
+      <w:r>
+        <w:tab/>
+      </w:r>
+      <w:r>
+        <w:tab/>
+      </w:r>
+      <w:r>
+        <w:tab/>
+      </w:r>
+      <w:proofErr w:type="gramStart"/>
+      <w:r>
+        <w:t>return</w:t>
+      </w:r>
+      <w:proofErr w:type="gramEnd"/>
+      <w:r>
+        <w:t xml:space="preserve"> false</w:t>
+      </w:r>
+    </w:p>
+    <w:p>
+      <w:pPr>
+        <w:spacing w:after="0" w:line="240" w:lineRule="auto"/>
+      </w:pPr>
+      <w:r>
+        <w:tab/>
+      </w:r>
+      <w:r>
+        <w:tab/>
+      </w:r>
+      <w:r>
+        <w:tab/>
+      </w:r>
+      <w:proofErr w:type="gramStart"/>
+      <w:r>
+        <w:t>if</w:t>
+      </w:r>
+      <w:proofErr w:type="gramEnd"/>
+      <w:r>
+        <w:t xml:space="preserve"> password matches</w:t>
+      </w:r>
+    </w:p>
+    <w:p>
+      <w:pPr>
+        <w:spacing w:after="0" w:line="240" w:lineRule="auto"/>
+      </w:pPr>
+      <w:r>
+        <w:tab/>
+      </w:r>
+      <w:r>
+        <w:tab/>
+      </w:r>
+      <w:r>
+        <w:tab/>
+      </w:r>
+      <w:r>
+        <w:tab/>
+      </w:r>
+      <w:proofErr w:type="gramStart"/>
+      <w:r>
+        <w:t>if</w:t>
+      </w:r>
+      <w:proofErr w:type="gramEnd"/>
+      <w:r>
+        <w:t xml:space="preserve"> user is gambler</w:t>
+      </w:r>
+    </w:p>
+    <w:p>
+      <w:pPr>
+        <w:spacing w:after="0" w:line="240" w:lineRule="auto"/>
+      </w:pPr>
+      <w:r>
+        <w:tab/>
+      </w:r>
+      <w:r>
+        <w:tab/>
+      </w:r>
+      <w:r>
+        <w:tab/>
+      </w:r>
+      <w:r>
+        <w:tab/>
+      </w:r>
+      <w:r>
+        <w:tab/>
+      </w:r>
+      <w:proofErr w:type="gramStart"/>
+      <w:r>
+        <w:t>go</w:t>
+      </w:r>
+      <w:proofErr w:type="gramEnd"/>
+      <w:r>
+        <w:t xml:space="preserve"> to gambler page</w:t>
+      </w:r>
+    </w:p>
+    <w:p>
+      <w:pPr>
+        <w:spacing w:after="0" w:line="240" w:lineRule="auto"/>
+      </w:pPr>
+      <w:r>
+        <w:tab/>
+      </w:r>
+      <w:r>
+        <w:tab/>
+      </w:r>
+      <w:r>
+        <w:tab/>
+      </w:r>
+      <w:r>
+        <w:tab/>
+      </w:r>
+      <w:r>
+        <w:tab/>
+      </w:r>
+      <w:proofErr w:type="gramStart"/>
+      <w:r>
+        <w:t>return</w:t>
+      </w:r>
+      <w:proofErr w:type="gramEnd"/>
+      <w:r>
+        <w:t xml:space="preserve"> true</w:t>
+      </w:r>
+    </w:p>
+    <w:p>
+      <w:pPr>
+        <w:spacing w:after="0" w:line="240" w:lineRule="auto"/>
+      </w:pPr>
+      <w:r>
+        <w:tab/>
+      </w:r>
+      <w:r>
+        <w:tab/>
+      </w:r>
+      <w:r>
+        <w:tab/>
+      </w:r>
+      <w:r>
+        <w:tab/>
+      </w:r>
+      <w:proofErr w:type="gramStart"/>
+      <w:r>
+        <w:t>if</w:t>
+      </w:r>
+      <w:proofErr w:type="gramEnd"/>
+      <w:r>
+        <w:t xml:space="preserve"> user is dealer</w:t>
+      </w:r>
+    </w:p>
+    <w:p>
+      <w:pPr>
+        <w:spacing w:after="0" w:line="240" w:lineRule="auto"/>
+      </w:pPr>
+      <w:r>
+        <w:tab/>
+      </w:r>
+      <w:r>
+        <w:tab/>
+      </w:r>
+      <w:r>
+        <w:tab/>
+      </w:r>
+      <w:r>
+        <w:tab/>
+      </w:r>
+      <w:r>
+        <w:tab/>
+      </w:r>
+      <w:proofErr w:type="gramStart"/>
+      <w:r>
+        <w:t>go</w:t>
+      </w:r>
+      <w:proofErr w:type="gramEnd"/>
+      <w:r>
+        <w:t xml:space="preserve"> to dealer page</w:t>
+      </w:r>
+    </w:p>
+    <w:p>
+      <w:pPr>
+        <w:spacing w:after="0" w:line="240" w:lineRule="auto"/>
+      </w:pPr>
+      <w:r>
+        <w:tab/>
+      </w:r>
+      <w:r>
+        <w:tab/>
+      </w:r>
+      <w:r>
+        <w:tab/>
+      </w:r>
+      <w:r>
+        <w:tab/>
+      </w:r>
+      <w:r>
+        <w:tab/>
+      </w:r>
+      <w:proofErr w:type="gramStart"/>
+      <w:r>
+        <w:t>return</w:t>
+      </w:r>
+      <w:proofErr w:type="gramEnd"/>
+      <w:r>
+        <w:t xml:space="preserve"> true</w:t>
+      </w:r>
+    </w:p>
+    <w:p>
+      <w:pPr>
+        <w:spacing w:after="0" w:line="240" w:lineRule="auto"/>
+      </w:pPr>
+      <w:r>
+        <w:tab/>
+      </w:r>
+      <w:r>
+        <w:tab/>
+      </w:r>
+      <w:r>
+        <w:tab/>
+      </w:r>
+      <w:r>
+        <w:tab/>
+      </w:r>
+      <w:proofErr w:type="gramStart"/>
+      <w:r>
+        <w:t>if</w:t>
+      </w:r>
+      <w:proofErr w:type="gramEnd"/>
+      <w:r>
+        <w:t xml:space="preserve"> user is manager</w:t>
+      </w:r>
+    </w:p>
+    <w:p>
+      <w:pPr>
+        <w:spacing w:after="0" w:line="240" w:lineRule="auto"/>
+      </w:pPr>
       <w:r>
         <w:lastRenderedPageBreak/>
         <w:tab/>
@@ -279,16 +660,354 @@
       <w:r>
         <w:tab/>
       </w:r>
+      <w:r>
+        <w:tab/>
+      </w:r>
+      <w:r>
+        <w:tab/>
+      </w:r>
+      <w:proofErr w:type="gramStart"/>
+      <w:r>
+        <w:t>go</w:t>
+      </w:r>
+      <w:proofErr w:type="gramEnd"/>
+      <w:r>
+        <w:t xml:space="preserve"> to manager page</w:t>
+      </w:r>
+    </w:p>
+    <w:p>
+      <w:pPr>
+        <w:spacing w:after="0" w:line="240" w:lineRule="auto"/>
+      </w:pPr>
+      <w:r>
+        <w:tab/>
+      </w:r>
+      <w:r>
+        <w:tab/>
+      </w:r>
+      <w:r>
+        <w:tab/>
+      </w:r>
+      <w:r>
+        <w:tab/>
+      </w:r>
+      <w:r>
+        <w:tab/>
+      </w:r>
       <w:proofErr w:type="gramStart"/>
       <w:r>
         <w:t>return</w:t>
       </w:r>
       <w:proofErr w:type="gramEnd"/>
       <w:r>
+        <w:t xml:space="preserve"> true</w:t>
+      </w:r>
+    </w:p>
+    <w:p>
+      <w:pPr>
+        <w:spacing w:after="0" w:line="240" w:lineRule="auto"/>
+      </w:pPr>
+      <w:r>
+        <w:tab/>
+        <w:t>}</w:t>
+      </w:r>
+    </w:p>
+    <w:p>
+      <w:pPr>
+        <w:spacing w:after="0" w:line="240" w:lineRule="auto"/>
+      </w:pPr>
+      <w:proofErr w:type="spellStart"/>
+      <w:r>
+        <w:t>ManageSchedule</w:t>
+      </w:r>
+      <w:proofErr w:type="spellEnd"/>
+    </w:p>
+    <w:p>
+      <w:pPr>
+        <w:spacing w:after="0" w:line="240" w:lineRule="auto"/>
+      </w:pPr>
+      <w:r>
+        <w:tab/>
+      </w:r>
+      <w:proofErr w:type="spellStart"/>
+      <w:proofErr w:type="gramStart"/>
+      <w:r>
+        <w:t>ViewSchedule</w:t>
+      </w:r>
+      <w:proofErr w:type="spellEnd"/>
+      <w:r>
+        <w:t>()</w:t>
+      </w:r>
+      <w:proofErr w:type="gramEnd"/>
+    </w:p>
+    <w:p>
+      <w:pPr>
+        <w:spacing w:after="0" w:line="240" w:lineRule="auto"/>
+      </w:pPr>
+      <w:r>
+        <w:tab/>
+        <w:t>{</w:t>
+      </w:r>
+    </w:p>
+    <w:p>
+      <w:pPr>
+        <w:spacing w:after="0" w:line="240" w:lineRule="auto"/>
+      </w:pPr>
+      <w:r>
+        <w:tab/>
+      </w:r>
+      <w:r>
+        <w:tab/>
+      </w:r>
+      <w:proofErr w:type="gramStart"/>
+      <w:r>
+        <w:t>show</w:t>
+      </w:r>
+      <w:proofErr w:type="gramEnd"/>
+      <w:r>
+        <w:t xml:space="preserve"> schedule panel</w:t>
+      </w:r>
+    </w:p>
+    <w:p>
+      <w:pPr>
+        <w:spacing w:after="0" w:line="240" w:lineRule="auto"/>
+      </w:pPr>
+      <w:r>
+        <w:tab/>
+        <w:t>}</w:t>
+      </w:r>
+    </w:p>
+    <w:p>
+      <w:pPr>
+        <w:spacing w:after="0" w:line="240" w:lineRule="auto"/>
+      </w:pPr>
+      <w:r>
+        <w:tab/>
+      </w:r>
+      <w:proofErr w:type="spellStart"/>
+      <w:proofErr w:type="gramStart"/>
+      <w:r>
+        <w:t>CreateSchedule</w:t>
+      </w:r>
+      <w:proofErr w:type="spellEnd"/>
+      <w:r>
+        <w:t>()</w:t>
+      </w:r>
+      <w:proofErr w:type="gramEnd"/>
+    </w:p>
+    <w:p>
+      <w:pPr>
+        <w:spacing w:after="0" w:line="240" w:lineRule="auto"/>
+      </w:pPr>
+      <w:r>
+        <w:tab/>
+        <w:t>{</w:t>
+      </w:r>
+    </w:p>
+    <w:p>
+      <w:pPr>
+        <w:spacing w:after="0" w:line="240" w:lineRule="auto"/>
+      </w:pPr>
+      <w:r>
+        <w:tab/>
+      </w:r>
+      <w:r>
+        <w:tab/>
+      </w:r>
+      <w:proofErr w:type="gramStart"/>
+      <w:r>
+        <w:t>instantiate</w:t>
+      </w:r>
+      <w:proofErr w:type="gramEnd"/>
+      <w:r>
+        <w:t xml:space="preserve"> new schedule</w:t>
+      </w:r>
+    </w:p>
+    <w:p>
+      <w:pPr>
+        <w:spacing w:after="0" w:line="240" w:lineRule="auto"/>
+      </w:pPr>
+      <w:r>
+        <w:tab/>
+        <w:t>}</w:t>
+      </w:r>
+    </w:p>
+    <w:p>
+      <w:pPr>
+        <w:spacing w:after="0" w:line="240" w:lineRule="auto"/>
+      </w:pPr>
+    </w:p>
+    <w:p>
+      <w:pPr>
+        <w:spacing w:after="0" w:line="240" w:lineRule="auto"/>
+      </w:pPr>
+      <w:proofErr w:type="spellStart"/>
+      <w:r>
+        <w:t>ManageFunds</w:t>
+      </w:r>
+      <w:proofErr w:type="spellEnd"/>
+    </w:p>
+    <w:p>
+      <w:pPr>
+        <w:spacing w:after="0" w:line="240" w:lineRule="auto"/>
+      </w:pPr>
+      <w:r>
+        <w:tab/>
+      </w:r>
+      <w:proofErr w:type="spellStart"/>
+      <w:proofErr w:type="gramStart"/>
+      <w:r>
+        <w:t>AddFunds</w:t>
+      </w:r>
+      <w:proofErr w:type="spellEnd"/>
+      <w:r>
+        <w:t>(</w:t>
+      </w:r>
+      <w:proofErr w:type="gramEnd"/>
+      <w:r>
+        <w:t>funds amount)</w:t>
+      </w:r>
+    </w:p>
+    <w:p>
+      <w:pPr>
+        <w:spacing w:after="0" w:line="240" w:lineRule="auto"/>
+      </w:pPr>
+      <w:r>
+        <w:tab/>
+        <w:t>{</w:t>
+      </w:r>
+    </w:p>
+    <w:p>
+      <w:pPr>
+        <w:spacing w:after="0" w:line="240" w:lineRule="auto"/>
+      </w:pPr>
+      <w:r>
+        <w:tab/>
+      </w:r>
+      <w:r>
+        <w:tab/>
+      </w:r>
+      <w:proofErr w:type="gramStart"/>
+      <w:r>
+        <w:t>if</w:t>
+      </w:r>
+      <w:proofErr w:type="gramEnd"/>
+      <w:r>
+        <w:t xml:space="preserve"> ( bank funds - funds amount &gt; 0 )</w:t>
+      </w:r>
+    </w:p>
+    <w:p>
+      <w:pPr>
+        <w:spacing w:after="0" w:line="240" w:lineRule="auto"/>
+      </w:pPr>
+      <w:r>
+        <w:tab/>
+      </w:r>
+      <w:r>
+        <w:tab/>
+      </w:r>
+      <w:r>
+        <w:tab/>
+      </w:r>
+      <w:proofErr w:type="gramStart"/>
+      <w:r>
+        <w:t>current</w:t>
+      </w:r>
+      <w:proofErr w:type="gramEnd"/>
+      <w:r>
+        <w:t xml:space="preserve"> funds += funds amount</w:t>
+      </w:r>
+    </w:p>
+    <w:p>
+      <w:pPr>
+        <w:spacing w:after="0" w:line="240" w:lineRule="auto"/>
+      </w:pPr>
+      <w:r>
+        <w:tab/>
+      </w:r>
+      <w:r>
+        <w:tab/>
+      </w:r>
+      <w:r>
+        <w:tab/>
+      </w:r>
+      <w:proofErr w:type="gramStart"/>
+      <w:r>
+        <w:t>return</w:t>
+      </w:r>
+      <w:proofErr w:type="gramEnd"/>
+      <w:r>
+        <w:t xml:space="preserve"> true</w:t>
+      </w:r>
+    </w:p>
+    <w:p>
+      <w:pPr>
+        <w:spacing w:after="0" w:line="240" w:lineRule="auto"/>
+      </w:pPr>
+      <w:r>
+        <w:tab/>
+      </w:r>
+      <w:r>
+        <w:tab/>
+      </w:r>
+      <w:proofErr w:type="gramStart"/>
+      <w:r>
+        <w:t>return</w:t>
+      </w:r>
+      <w:proofErr w:type="gramEnd"/>
+      <w:r>
         <w:t xml:space="preserve"> false</w:t>
       </w:r>
     </w:p>
     <w:p>
+      <w:pPr>
+        <w:spacing w:after="0" w:line="240" w:lineRule="auto"/>
+      </w:pPr>
+      <w:r>
+        <w:tab/>
+        <w:t>}</w:t>
+      </w:r>
+      <w:r>
+        <w:tab/>
+      </w:r>
+      <w:r>
+        <w:tab/>
+      </w:r>
+    </w:p>
+    <w:p>
+      <w:pPr>
+        <w:spacing w:after="0" w:line="240" w:lineRule="auto"/>
+      </w:pPr>
+      <w:r>
+        <w:tab/>
+      </w:r>
+      <w:proofErr w:type="spellStart"/>
+      <w:proofErr w:type="gramStart"/>
+      <w:r>
+        <w:t>RemoveFunds</w:t>
+      </w:r>
+      <w:proofErr w:type="spellEnd"/>
+      <w:r>
+        <w:t>(</w:t>
+      </w:r>
+      <w:proofErr w:type="gramEnd"/>
+      <w:r>
+        <w:t>funds amount)</w:t>
+      </w:r>
+    </w:p>
+    <w:p>
+      <w:pPr>
+        <w:spacing w:after="0" w:line="240" w:lineRule="auto"/>
+      </w:pPr>
+      <w:r>
+        <w:tab/>
+        <w:t>{</w:t>
+      </w:r>
+    </w:p>
+    <w:p>
+      <w:pPr>
+        <w:spacing w:after="0" w:line="240" w:lineRule="auto"/>
+      </w:pPr>
       <w:r>
         <w:tab/>
       </w:r>
@@ -301,40 +1020,35 @@
       </w:r>
       <w:proofErr w:type="gramEnd"/>
       <w:r>
-        <w:t xml:space="preserve"> username is in file</w:t>
-      </w:r>
-    </w:p>
-    <w:p>
-      <w:r>
-        <w:tab/>
-      </w:r>
-      <w:r>
-        <w:tab/>
-      </w:r>
-      <w:r>
-        <w:tab/>
-      </w:r>
-      <w:proofErr w:type="gramStart"/>
-      <w:r>
-        <w:t>if</w:t>
-      </w:r>
-      <w:proofErr w:type="gramEnd"/>
-      <w:r>
-        <w:t xml:space="preserve"> password </w:t>
-      </w:r>
-      <w:proofErr w:type="spellStart"/>
-      <w:r>
-        <w:t>doesnt</w:t>
-      </w:r>
-      <w:proofErr w:type="spellEnd"/>
-      <w:r>
-        <w:t xml:space="preserve"> match</w:t>
-      </w:r>
-    </w:p>
-    <w:p>
-      <w:r>
-        <w:tab/>
-      </w:r>
+        <w:t xml:space="preserve"> ( current funds - funds amount &gt; 0 )</w:t>
+      </w:r>
+    </w:p>
+    <w:p>
+      <w:pPr>
+        <w:spacing w:after="0" w:line="240" w:lineRule="auto"/>
+      </w:pPr>
+      <w:r>
+        <w:tab/>
+      </w:r>
+      <w:r>
+        <w:tab/>
+      </w:r>
+      <w:r>
+        <w:tab/>
+      </w:r>
+      <w:proofErr w:type="gramStart"/>
+      <w:r>
+        <w:t>current</w:t>
+      </w:r>
+      <w:proofErr w:type="gramEnd"/>
+      <w:r>
+        <w:t xml:space="preserve"> funds -= funds amount</w:t>
+      </w:r>
+    </w:p>
+    <w:p>
+      <w:pPr>
+        <w:spacing w:after="0" w:line="240" w:lineRule="auto"/>
+      </w:pPr>
       <w:r>
         <w:tab/>
       </w:r>
@@ -350,561 +1064,63 @@
       </w:r>
       <w:proofErr w:type="gramEnd"/>
       <w:r>
+        <w:t xml:space="preserve"> true</w:t>
+      </w:r>
+    </w:p>
+    <w:p>
+      <w:pPr>
+        <w:spacing w:after="0" w:line="240" w:lineRule="auto"/>
+      </w:pPr>
+      <w:r>
+        <w:tab/>
+      </w:r>
+      <w:r>
+        <w:tab/>
+      </w:r>
+      <w:proofErr w:type="gramStart"/>
+      <w:r>
+        <w:t>return</w:t>
+      </w:r>
+      <w:proofErr w:type="gramEnd"/>
+      <w:r>
         <w:t xml:space="preserve"> false</w:t>
       </w:r>
     </w:p>
     <w:p>
-      <w:r>
-        <w:tab/>
-      </w:r>
-      <w:r>
-        <w:tab/>
-      </w:r>
-      <w:r>
-        <w:tab/>
-      </w:r>
-      <w:proofErr w:type="gramStart"/>
-      <w:r>
-        <w:t>if</w:t>
-      </w:r>
-      <w:proofErr w:type="gramEnd"/>
-      <w:r>
-        <w:t xml:space="preserve"> password matches</w:t>
-      </w:r>
-    </w:p>
-    <w:p>
-      <w:r>
-        <w:tab/>
-      </w:r>
-      <w:r>
-        <w:tab/>
-      </w:r>
-      <w:r>
-        <w:tab/>
-      </w:r>
-      <w:r>
-        <w:tab/>
-      </w:r>
-      <w:proofErr w:type="gramStart"/>
-      <w:r>
-        <w:t>if</w:t>
-      </w:r>
-      <w:proofErr w:type="gramEnd"/>
-      <w:r>
-        <w:t xml:space="preserve"> user is gambler</w:t>
-      </w:r>
-    </w:p>
-    <w:p>
-      <w:r>
-        <w:tab/>
-      </w:r>
-      <w:r>
-        <w:tab/>
-      </w:r>
-      <w:r>
-        <w:tab/>
-      </w:r>
-      <w:r>
-        <w:tab/>
-      </w:r>
-      <w:r>
-        <w:tab/>
-      </w:r>
-      <w:proofErr w:type="gramStart"/>
-      <w:r>
-        <w:t>go</w:t>
-      </w:r>
-      <w:proofErr w:type="gramEnd"/>
-      <w:r>
-        <w:t xml:space="preserve"> to gambler page</w:t>
-      </w:r>
-    </w:p>
-    <w:p>
-      <w:r>
-        <w:tab/>
-      </w:r>
-      <w:r>
-        <w:tab/>
-      </w:r>
-      <w:r>
-        <w:tab/>
-      </w:r>
-      <w:r>
-        <w:tab/>
-      </w:r>
-      <w:r>
-        <w:tab/>
-      </w:r>
-      <w:proofErr w:type="gramStart"/>
-      <w:r>
-        <w:t>return</w:t>
-      </w:r>
-      <w:proofErr w:type="gramEnd"/>
-      <w:r>
-        <w:t xml:space="preserve"> true</w:t>
-      </w:r>
-    </w:p>
-    <w:p>
-      <w:r>
-        <w:tab/>
-      </w:r>
-      <w:r>
-        <w:tab/>
-      </w:r>
-      <w:r>
-        <w:tab/>
-      </w:r>
-      <w:r>
-        <w:tab/>
-      </w:r>
-      <w:proofErr w:type="gramStart"/>
-      <w:r>
-        <w:t>if</w:t>
-      </w:r>
-      <w:proofErr w:type="gramEnd"/>
-      <w:r>
-        <w:t xml:space="preserve"> user is dealer</w:t>
-      </w:r>
-    </w:p>
-    <w:p>
-      <w:r>
-        <w:tab/>
-      </w:r>
-      <w:r>
-        <w:tab/>
-      </w:r>
-      <w:r>
-        <w:tab/>
-      </w:r>
-      <w:r>
-        <w:tab/>
-      </w:r>
-      <w:r>
-        <w:tab/>
-      </w:r>
-      <w:proofErr w:type="gramStart"/>
-      <w:r>
-        <w:t>go</w:t>
-      </w:r>
-      <w:proofErr w:type="gramEnd"/>
-      <w:r>
-        <w:t xml:space="preserve"> to dealer page</w:t>
-      </w:r>
-    </w:p>
-    <w:p>
-      <w:r>
-        <w:tab/>
-      </w:r>
-      <w:r>
-        <w:tab/>
-      </w:r>
-      <w:r>
-        <w:tab/>
-      </w:r>
-      <w:r>
-        <w:tab/>
-      </w:r>
-      <w:r>
-        <w:tab/>
-      </w:r>
-      <w:proofErr w:type="gramStart"/>
-      <w:r>
-        <w:t>return</w:t>
-      </w:r>
-      <w:proofErr w:type="gramEnd"/>
-      <w:r>
-        <w:t xml:space="preserve"> true</w:t>
-      </w:r>
-    </w:p>
-    <w:p>
-      <w:r>
-        <w:tab/>
-      </w:r>
-      <w:r>
-        <w:tab/>
-      </w:r>
-      <w:r>
-        <w:tab/>
-      </w:r>
-      <w:r>
-        <w:tab/>
-      </w:r>
-      <w:proofErr w:type="gramStart"/>
-      <w:r>
-        <w:t>if</w:t>
-      </w:r>
-      <w:proofErr w:type="gramEnd"/>
-      <w:r>
-        <w:t xml:space="preserve"> user is manager</w:t>
-      </w:r>
-    </w:p>
-    <w:p>
-      <w:r>
-        <w:tab/>
-      </w:r>
-      <w:r>
-        <w:tab/>
-      </w:r>
-      <w:r>
-        <w:tab/>
-      </w:r>
-      <w:r>
-        <w:tab/>
-      </w:r>
-      <w:r>
-        <w:tab/>
-      </w:r>
-      <w:proofErr w:type="gramStart"/>
-      <w:r>
-        <w:t>go</w:t>
-      </w:r>
-      <w:proofErr w:type="gramEnd"/>
-      <w:r>
-        <w:t xml:space="preserve"> to manager page</w:t>
-      </w:r>
-    </w:p>
-    <w:p>
-      <w:r>
-        <w:tab/>
-      </w:r>
-      <w:r>
-        <w:tab/>
-      </w:r>
-      <w:r>
-        <w:tab/>
-      </w:r>
-      <w:r>
-        <w:tab/>
-      </w:r>
-      <w:r>
-        <w:tab/>
-      </w:r>
-      <w:proofErr w:type="gramStart"/>
-      <w:r>
-        <w:t>return</w:t>
-      </w:r>
-      <w:proofErr w:type="gramEnd"/>
-      <w:r>
-        <w:t xml:space="preserve"> true</w:t>
-      </w:r>
-    </w:p>
-    <w:p>
+      <w:pPr>
+        <w:spacing w:after="0" w:line="240" w:lineRule="auto"/>
+      </w:pPr>
       <w:r>
         <w:tab/>
         <w:t>}</w:t>
       </w:r>
     </w:p>
     <w:p>
-      <w:proofErr w:type="spellStart"/>
-      <w:r>
-        <w:t>ManageSchedule</w:t>
-      </w:r>
-      <w:proofErr w:type="spellEnd"/>
-    </w:p>
-    <w:p>
-      <w:r>
-        <w:tab/>
-      </w:r>
-      <w:proofErr w:type="spellStart"/>
-      <w:proofErr w:type="gramStart"/>
-      <w:r>
-        <w:t>ViewSchedule</w:t>
-      </w:r>
-      <w:proofErr w:type="spellEnd"/>
-      <w:r>
-        <w:t>()</w:t>
-      </w:r>
-      <w:proofErr w:type="gramEnd"/>
-    </w:p>
-    <w:p>
-      <w:r>
-        <w:tab/>
-        <w:t>{</w:t>
-      </w:r>
-    </w:p>
-    <w:p>
-      <w:r>
-        <w:tab/>
-      </w:r>
-      <w:r>
-        <w:tab/>
-      </w:r>
-      <w:proofErr w:type="gramStart"/>
-      <w:r>
-        <w:t>show</w:t>
-      </w:r>
-      <w:proofErr w:type="gramEnd"/>
-      <w:r>
-        <w:t xml:space="preserve"> schedule panel</w:t>
-      </w:r>
-    </w:p>
-    <w:p>
-      <w:r>
-        <w:tab/>
-        <w:t>}</w:t>
-      </w:r>
-    </w:p>
-    <w:p>
-      <w:r>
-        <w:tab/>
-      </w:r>
-      <w:proofErr w:type="spellStart"/>
-      <w:proofErr w:type="gramStart"/>
-      <w:r>
-        <w:t>CreateSchedule</w:t>
-      </w:r>
-      <w:proofErr w:type="spellEnd"/>
-      <w:r>
-        <w:t>()</w:t>
-      </w:r>
-      <w:proofErr w:type="gramEnd"/>
-    </w:p>
-    <w:p>
-      <w:r>
-        <w:tab/>
-        <w:t>{</w:t>
-      </w:r>
-    </w:p>
-    <w:p>
-      <w:r>
-        <w:tab/>
-      </w:r>
-      <w:r>
-        <w:tab/>
-      </w:r>
-      <w:proofErr w:type="gramStart"/>
-      <w:r>
-        <w:t>instantiate</w:t>
-      </w:r>
-      <w:proofErr w:type="gramEnd"/>
-      <w:r>
-        <w:t xml:space="preserve"> new schedule</w:t>
-      </w:r>
-    </w:p>
-    <w:p>
-      <w:r>
-        <w:tab/>
-        <w:t>}</w:t>
-      </w:r>
-    </w:p>
-    <w:p/>
-    <w:p>
-      <w:proofErr w:type="spellStart"/>
-      <w:r>
-        <w:t>ManageFunds</w:t>
-      </w:r>
-      <w:proofErr w:type="spellEnd"/>
-    </w:p>
-    <w:p>
-      <w:r>
-        <w:tab/>
-      </w:r>
-      <w:proofErr w:type="spellStart"/>
-      <w:proofErr w:type="gramStart"/>
-      <w:r>
-        <w:t>AddFunds</w:t>
-      </w:r>
-      <w:proofErr w:type="spellEnd"/>
-      <w:r>
-        <w:t>(</w:t>
-      </w:r>
-      <w:proofErr w:type="gramEnd"/>
-      <w:r>
-        <w:t>funds amount)</w:t>
-      </w:r>
-    </w:p>
-    <w:p>
-      <w:r>
-        <w:tab/>
-        <w:t>{</w:t>
-      </w:r>
-    </w:p>
-    <w:p>
-      <w:r>
-        <w:tab/>
-      </w:r>
-      <w:r>
-        <w:tab/>
-      </w:r>
-      <w:proofErr w:type="gramStart"/>
-      <w:r>
-        <w:t>if</w:t>
-      </w:r>
-      <w:proofErr w:type="gramEnd"/>
-      <w:r>
-        <w:t xml:space="preserve"> ( bank funds - funds amount &gt; 0 )</w:t>
-      </w:r>
-    </w:p>
-    <w:p>
-      <w:r>
-        <w:lastRenderedPageBreak/>
-        <w:tab/>
-      </w:r>
-      <w:r>
-        <w:tab/>
-      </w:r>
-      <w:r>
-        <w:tab/>
-      </w:r>
-      <w:proofErr w:type="gramStart"/>
-      <w:r>
-        <w:t>current</w:t>
-      </w:r>
-      <w:proofErr w:type="gramEnd"/>
-      <w:r>
-        <w:t xml:space="preserve"> funds += funds amount</w:t>
-      </w:r>
-    </w:p>
-    <w:p>
-      <w:r>
-        <w:tab/>
-      </w:r>
-      <w:r>
-        <w:tab/>
-      </w:r>
-      <w:r>
-        <w:tab/>
-      </w:r>
-      <w:proofErr w:type="gramStart"/>
-      <w:r>
-        <w:t>return</w:t>
-      </w:r>
-      <w:proofErr w:type="gramEnd"/>
-      <w:r>
-        <w:t xml:space="preserve"> true</w:t>
-      </w:r>
-    </w:p>
-    <w:p>
-      <w:r>
-        <w:tab/>
-      </w:r>
-      <w:r>
-        <w:tab/>
-      </w:r>
-      <w:proofErr w:type="gramStart"/>
-      <w:r>
-        <w:t>return</w:t>
-      </w:r>
-      <w:proofErr w:type="gramEnd"/>
-      <w:r>
-        <w:t xml:space="preserve"> false</w:t>
-      </w:r>
-    </w:p>
-    <w:p>
-      <w:r>
-        <w:tab/>
-        <w:t>}</w:t>
-      </w:r>
-      <w:r>
-        <w:tab/>
-      </w:r>
-      <w:r>
-        <w:tab/>
-      </w:r>
-    </w:p>
-    <w:p>
-      <w:r>
-        <w:tab/>
-      </w:r>
-      <w:proofErr w:type="spellStart"/>
-      <w:proofErr w:type="gramStart"/>
-      <w:r>
-        <w:t>RemoveFunds</w:t>
-      </w:r>
-      <w:proofErr w:type="spellEnd"/>
-      <w:r>
-        <w:t>(</w:t>
-      </w:r>
-      <w:proofErr w:type="gramEnd"/>
-      <w:r>
-        <w:t>funds amount)</w:t>
-      </w:r>
-    </w:p>
-    <w:p>
-      <w:r>
-        <w:tab/>
-        <w:t>{</w:t>
-      </w:r>
-    </w:p>
-    <w:p>
-      <w:r>
-        <w:tab/>
-      </w:r>
-      <w:r>
-        <w:tab/>
-      </w:r>
-      <w:proofErr w:type="gramStart"/>
-      <w:r>
-        <w:t>if</w:t>
-      </w:r>
-      <w:proofErr w:type="gramEnd"/>
-      <w:r>
-        <w:t xml:space="preserve"> ( current funds - funds amount &gt; 0 )</w:t>
-      </w:r>
-    </w:p>
-    <w:p>
-      <w:r>
-        <w:tab/>
-      </w:r>
-      <w:r>
-        <w:tab/>
-      </w:r>
-      <w:r>
-        <w:tab/>
-      </w:r>
-      <w:proofErr w:type="gramStart"/>
-      <w:r>
-        <w:t>current</w:t>
-      </w:r>
-      <w:proofErr w:type="gramEnd"/>
-      <w:r>
-        <w:t xml:space="preserve"> funds -= funds amount</w:t>
-      </w:r>
-    </w:p>
-    <w:p>
-      <w:r>
-        <w:tab/>
-      </w:r>
-      <w:r>
-        <w:tab/>
-      </w:r>
-      <w:r>
-        <w:tab/>
-      </w:r>
-      <w:proofErr w:type="gramStart"/>
-      <w:r>
-        <w:t>return</w:t>
-      </w:r>
-      <w:proofErr w:type="gramEnd"/>
-      <w:r>
-        <w:t xml:space="preserve"> true</w:t>
-      </w:r>
-    </w:p>
-    <w:p>
-      <w:r>
-        <w:tab/>
-      </w:r>
-      <w:r>
-        <w:tab/>
-      </w:r>
-      <w:proofErr w:type="gramStart"/>
-      <w:r>
-        <w:t>return</w:t>
-      </w:r>
-      <w:proofErr w:type="gramEnd"/>
-      <w:r>
-        <w:t xml:space="preserve"> false</w:t>
-      </w:r>
-    </w:p>
-    <w:p>
-      <w:r>
-        <w:tab/>
-        <w:t>}</w:t>
+      <w:pPr>
+        <w:spacing w:after="0" w:line="240" w:lineRule="auto"/>
+      </w:pPr>
+    </w:p>
+    <w:p>
+      <w:pPr>
+        <w:spacing w:after="0" w:line="240" w:lineRule="auto"/>
+      </w:pPr>
+      <w:r>
+        <w:t>Team Work</w:t>
+      </w:r>
+    </w:p>
+    <w:p>
+      <w:pPr>
+        <w:spacing w:after="0" w:line="240" w:lineRule="auto"/>
+      </w:pPr>
+      <w:r>
+        <w:tab/>
+        <w:t>We started off with Tanner and Henry working on the Activity Diagram while the rest of the group worked on pseudocode. Upon completing the Activity Diagram, everyone continued work on pseudocode besides Tanner who worked on completing the Class Diagram. Implementation was also carried on during this part of the project.</w:t>
       </w:r>
       <w:bookmarkStart w:id="0" w:name="_GoBack"/>
       <w:bookmarkEnd w:id="0"/>
     </w:p>
     <w:sectPr>
+      <w:headerReference w:type="default" r:id="rId7"/>
       <w:pgSz w:w="12240" w:h="15840"/>
       <w:pgMar w:top="1440" w:right="1440" w:bottom="1440" w:left="1440" w:header="720" w:footer="720" w:gutter="0"/>
       <w:cols w:space="720"/>
@@ -912,6 +1128,84 @@
     </w:sectPr>
   </w:body>
 </w:document>
+</file>
+
+<file path=word/endnotes.xml><?xml version="1.0" encoding="utf-8"?>
+<w:endnotes xmlns:wpc="http://schemas.microsoft.com/office/word/2010/wordprocessingCanvas" xmlns:cx="http://schemas.microsoft.com/office/drawing/2014/chartex" xmlns:cx1="http://schemas.microsoft.com/office/drawing/2015/9/8/chartex" xmlns:mc="http://schemas.openxmlformats.org/markup-compatibility/2006" xmlns:o="urn:schemas-microsoft-com:office:office" xmlns:r="http://schemas.openxmlformats.org/officeDocument/2006/relationships" xmlns:m="http://schemas.openxmlformats.org/officeDocument/2006/math" xmlns:v="urn:schemas-microsoft-com:vml" xmlns:wp14="http://schemas.microsoft.com/office/word/2010/wordprocessingDrawing" xmlns:wp="http://schemas.openxmlformats.org/drawingml/2006/wordprocessingDrawing" xmlns:w10="urn:schemas-microsoft-com:office:word" xmlns:w="http://schemas.openxmlformats.org/wordprocessingml/2006/main" xmlns:w14="http://schemas.microsoft.com/office/word/2010/wordml" xmlns:w15="http://schemas.microsoft.com/office/word/2012/wordml" xmlns:w16se="http://schemas.microsoft.com/office/word/2015/wordml/symex" xmlns:wpg="http://schemas.microsoft.com/office/word/2010/wordprocessingGroup" xmlns:wpi="http://schemas.microsoft.com/office/word/2010/wordprocessingInk" xmlns:wne="http://schemas.microsoft.com/office/word/2006/wordml" xmlns:wps="http://schemas.microsoft.com/office/word/2010/wordprocessingShape" mc:Ignorable="w14 w15 w16se wp14">
+  <w:endnote w:type="separator" w:id="-1">
+    <w:p>
+      <w:pPr>
+        <w:spacing w:after="0" w:line="240" w:lineRule="auto"/>
+      </w:pPr>
+      <w:r>
+        <w:separator/>
+      </w:r>
+    </w:p>
+  </w:endnote>
+  <w:endnote w:type="continuationSeparator" w:id="0">
+    <w:p>
+      <w:pPr>
+        <w:spacing w:after="0" w:line="240" w:lineRule="auto"/>
+      </w:pPr>
+      <w:r>
+        <w:continuationSeparator/>
+      </w:r>
+    </w:p>
+  </w:endnote>
+</w:endnotes>
+</file>
+
+<file path=word/footnotes.xml><?xml version="1.0" encoding="utf-8"?>
+<w:footnotes xmlns:wpc="http://schemas.microsoft.com/office/word/2010/wordprocessingCanvas" xmlns:cx="http://schemas.microsoft.com/office/drawing/2014/chartex" xmlns:cx1="http://schemas.microsoft.com/office/drawing/2015/9/8/chartex" xmlns:mc="http://schemas.openxmlformats.org/markup-compatibility/2006" xmlns:o="urn:schemas-microsoft-com:office:office" xmlns:r="http://schemas.openxmlformats.org/officeDocument/2006/relationships" xmlns:m="http://schemas.openxmlformats.org/officeDocument/2006/math" xmlns:v="urn:schemas-microsoft-com:vml" xmlns:wp14="http://schemas.microsoft.com/office/word/2010/wordprocessingDrawing" xmlns:wp="http://schemas.openxmlformats.org/drawingml/2006/wordprocessingDrawing" xmlns:w10="urn:schemas-microsoft-com:office:word" xmlns:w="http://schemas.openxmlformats.org/wordprocessingml/2006/main" xmlns:w14="http://schemas.microsoft.com/office/word/2010/wordml" xmlns:w15="http://schemas.microsoft.com/office/word/2012/wordml" xmlns:w16se="http://schemas.microsoft.com/office/word/2015/wordml/symex" xmlns:wpg="http://schemas.microsoft.com/office/word/2010/wordprocessingGroup" xmlns:wpi="http://schemas.microsoft.com/office/word/2010/wordprocessingInk" xmlns:wne="http://schemas.microsoft.com/office/word/2006/wordml" xmlns:wps="http://schemas.microsoft.com/office/word/2010/wordprocessingShape" mc:Ignorable="w14 w15 w16se wp14">
+  <w:footnote w:type="separator" w:id="-1">
+    <w:p>
+      <w:pPr>
+        <w:spacing w:after="0" w:line="240" w:lineRule="auto"/>
+      </w:pPr>
+      <w:r>
+        <w:separator/>
+      </w:r>
+    </w:p>
+  </w:footnote>
+  <w:footnote w:type="continuationSeparator" w:id="0">
+    <w:p>
+      <w:pPr>
+        <w:spacing w:after="0" w:line="240" w:lineRule="auto"/>
+      </w:pPr>
+      <w:r>
+        <w:continuationSeparator/>
+      </w:r>
+    </w:p>
+  </w:footnote>
+</w:footnotes>
+</file>
+
+<file path=word/header1.xml><?xml version="1.0" encoding="utf-8"?>
+<w:hdr xmlns:wpc="http://schemas.microsoft.com/office/word/2010/wordprocessingCanvas" xmlns:cx="http://schemas.microsoft.com/office/drawing/2014/chartex" xmlns:cx1="http://schemas.microsoft.com/office/drawing/2015/9/8/chartex" xmlns:mc="http://schemas.openxmlformats.org/markup-compatibility/2006" xmlns:o="urn:schemas-microsoft-com:office:office" xmlns:r="http://schemas.openxmlformats.org/officeDocument/2006/relationships" xmlns:m="http://schemas.openxmlformats.org/officeDocument/2006/math" xmlns:v="urn:schemas-microsoft-com:vml" xmlns:wp14="http://schemas.microsoft.com/office/word/2010/wordprocessingDrawing" xmlns:wp="http://schemas.openxmlformats.org/drawingml/2006/wordprocessingDrawing" xmlns:w10="urn:schemas-microsoft-com:office:word" xmlns:w="http://schemas.openxmlformats.org/wordprocessingml/2006/main" xmlns:w14="http://schemas.microsoft.com/office/word/2010/wordml" xmlns:w15="http://schemas.microsoft.com/office/word/2012/wordml" xmlns:w16se="http://schemas.microsoft.com/office/word/2015/wordml/symex" xmlns:wpg="http://schemas.microsoft.com/office/word/2010/wordprocessingGroup" xmlns:wpi="http://schemas.microsoft.com/office/word/2010/wordprocessingInk" xmlns:wne="http://schemas.microsoft.com/office/word/2006/wordml" xmlns:wps="http://schemas.microsoft.com/office/word/2010/wordprocessingShape" mc:Ignorable="w14 w15 w16se wp14">
+  <w:p>
+    <w:pPr>
+      <w:pStyle w:val="Header"/>
+    </w:pPr>
+    <w:r>
+      <w:t>SWAG</w:t>
+    </w:r>
+    <w:r>
+      <w:t xml:space="preserve"> Design</w:t>
+    </w:r>
+    <w:r>
+      <w:tab/>
+    </w:r>
+    <w:r>
+      <w:tab/>
+      <w:t>Henry, Andrew, Tanner, Sully, Chris</w:t>
+    </w:r>
+  </w:p>
+  <w:p>
+    <w:pPr>
+      <w:pStyle w:val="Header"/>
+    </w:pPr>
+  </w:p>
+</w:hdr>
 </file>
 
 <file path=word/styles.xml><?xml version="1.0" encoding="utf-8"?>
@@ -1335,6 +1629,50 @@
     <w:semiHidden/>
     <w:unhideWhenUsed/>
   </w:style>
+  <w:style w:type="paragraph" w:styleId="Header">
+    <w:name w:val="header"/>
+    <w:basedOn w:val="Normal"/>
+    <w:link w:val="HeaderChar"/>
+    <w:uiPriority w:val="99"/>
+    <w:unhideWhenUsed/>
+    <w:rsid w:val="00376041"/>
+    <w:pPr>
+      <w:tabs>
+        <w:tab w:val="center" w:pos="4680"/>
+        <w:tab w:val="right" w:pos="9360"/>
+      </w:tabs>
+      <w:spacing w:after="0" w:line="240" w:lineRule="auto"/>
+    </w:pPr>
+  </w:style>
+  <w:style w:type="character" w:customStyle="1" w:styleId="HeaderChar">
+    <w:name w:val="Header Char"/>
+    <w:basedOn w:val="DefaultParagraphFont"/>
+    <w:link w:val="Header"/>
+    <w:uiPriority w:val="99"/>
+    <w:rsid w:val="00376041"/>
+  </w:style>
+  <w:style w:type="paragraph" w:styleId="Footer">
+    <w:name w:val="footer"/>
+    <w:basedOn w:val="Normal"/>
+    <w:link w:val="FooterChar"/>
+    <w:uiPriority w:val="99"/>
+    <w:unhideWhenUsed/>
+    <w:rsid w:val="00376041"/>
+    <w:pPr>
+      <w:tabs>
+        <w:tab w:val="center" w:pos="4680"/>
+        <w:tab w:val="right" w:pos="9360"/>
+      </w:tabs>
+      <w:spacing w:after="0" w:line="240" w:lineRule="auto"/>
+    </w:pPr>
+  </w:style>
+  <w:style w:type="character" w:customStyle="1" w:styleId="FooterChar">
+    <w:name w:val="Footer Char"/>
+    <w:basedOn w:val="DefaultParagraphFont"/>
+    <w:link w:val="Footer"/>
+    <w:uiPriority w:val="99"/>
+    <w:rsid w:val="00376041"/>
+  </w:style>
 </w:styles>
 </file>
 

</xml_diff>